<commit_message>
knapsack and vertex cover
</commit_message>
<xml_diff>
--- a/answer_sheet.docx
+++ b/answer_sheet.docx
@@ -13,7 +13,21 @@
         <w:rPr>
           <w:b/>
         </w:rPr>
-        <w:t xml:space="preserve">CMSC 170 MACHINE PROBLEM 2 - </w:t>
+        <w:t xml:space="preserve">CMSC 170 MACHINE </w:t>
+      </w:r>
+      <w:proofErr w:type="gramStart"/>
+      <w:r>
+        <w:rPr>
+          <w:b/>
+        </w:rPr>
+        <w:t>PROBLEM</w:t>
+      </w:r>
+      <w:proofErr w:type="gramEnd"/>
+      <w:r>
+        <w:rPr>
+          <w:b/>
+        </w:rPr>
+        <w:t xml:space="preserve"> 2 - </w:t>
       </w:r>
       <w:r>
         <w:rPr>
@@ -102,8 +116,16 @@
         <w:rPr>
           <w:b/>
         </w:rPr>
-        <w:t>2 pts</w:t>
-      </w:r>
+        <w:t xml:space="preserve">2 </w:t>
+      </w:r>
+      <w:proofErr w:type="spellStart"/>
+      <w:r>
+        <w:rPr>
+          <w:b/>
+        </w:rPr>
+        <w:t>pts</w:t>
+      </w:r>
+      <w:proofErr w:type="spellEnd"/>
       <w:r>
         <w:t xml:space="preserve">) Describe how the 8 solutions for </w:t>
       </w:r>
@@ -111,7 +133,21 @@
         <w:rPr>
           <w:u w:val="single"/>
         </w:rPr>
-        <w:t>magic square(N=3)</w:t>
+        <w:t xml:space="preserve">magic </w:t>
+      </w:r>
+      <w:proofErr w:type="gramStart"/>
+      <w:r>
+        <w:rPr>
+          <w:u w:val="single"/>
+        </w:rPr>
+        <w:t>square(</w:t>
+      </w:r>
+      <w:proofErr w:type="gramEnd"/>
+      <w:r>
+        <w:rPr>
+          <w:u w:val="single"/>
+        </w:rPr>
+        <w:t>N=3)</w:t>
       </w:r>
       <w:r>
         <w:t xml:space="preserve"> are </w:t>
@@ -154,8 +190,16 @@
         <w:rPr>
           <w:b/>
         </w:rPr>
-        <w:t>1 pt</w:t>
-      </w:r>
+        <w:t xml:space="preserve">1 </w:t>
+      </w:r>
+      <w:proofErr w:type="spellStart"/>
+      <w:r>
+        <w:rPr>
+          <w:b/>
+        </w:rPr>
+        <w:t>pt</w:t>
+      </w:r>
+      <w:proofErr w:type="spellEnd"/>
       <w:r>
         <w:t xml:space="preserve">) How many solutions are there for </w:t>
       </w:r>
@@ -163,7 +207,21 @@
         <w:rPr>
           <w:u w:val="single"/>
         </w:rPr>
-        <w:t>magic series(N=5)</w:t>
+        <w:t xml:space="preserve">magic </w:t>
+      </w:r>
+      <w:proofErr w:type="gramStart"/>
+      <w:r>
+        <w:rPr>
+          <w:u w:val="single"/>
+        </w:rPr>
+        <w:t>series(</w:t>
+      </w:r>
+      <w:proofErr w:type="gramEnd"/>
+      <w:r>
+        <w:rPr>
+          <w:u w:val="single"/>
+        </w:rPr>
+        <w:t>N=5)</w:t>
       </w:r>
       <w:r>
         <w:t>?</w:t>
@@ -188,8 +246,16 @@
         <w:rPr>
           <w:b/>
         </w:rPr>
-        <w:t>2 pts</w:t>
-      </w:r>
+        <w:t xml:space="preserve">2 </w:t>
+      </w:r>
+      <w:proofErr w:type="spellStart"/>
+      <w:r>
+        <w:rPr>
+          <w:b/>
+        </w:rPr>
+        <w:t>pts</w:t>
+      </w:r>
+      <w:proofErr w:type="spellEnd"/>
       <w:r>
         <w:t xml:space="preserve">) Find all solutions for </w:t>
       </w:r>
@@ -197,10 +263,32 @@
         <w:rPr>
           <w:u w:val="single"/>
         </w:rPr>
-        <w:t>magic series(N=6)</w:t>
-      </w:r>
-      <w:r>
-        <w:t>. How many iterations did it take?</w:t>
+        <w:t xml:space="preserve">magic </w:t>
+      </w:r>
+      <w:proofErr w:type="gramStart"/>
+      <w:r>
+        <w:rPr>
+          <w:u w:val="single"/>
+        </w:rPr>
+        <w:t>series(</w:t>
+      </w:r>
+      <w:proofErr w:type="gramEnd"/>
+      <w:r>
+        <w:rPr>
+          <w:u w:val="single"/>
+        </w:rPr>
+        <w:t>N=6)</w:t>
+      </w:r>
+      <w:r>
+        <w:t xml:space="preserve">. How </w:t>
+      </w:r>
+      <w:proofErr w:type="gramStart"/>
+      <w:r>
+        <w:t>many iterations</w:t>
+      </w:r>
+      <w:proofErr w:type="gramEnd"/>
+      <w:r>
+        <w:t xml:space="preserve"> did it take?</w:t>
       </w:r>
     </w:p>
     <w:p>
@@ -222,16 +310,40 @@
         <w:rPr>
           <w:b/>
         </w:rPr>
-        <w:t>2 pts</w:t>
-      </w:r>
+        <w:t xml:space="preserve">2 </w:t>
+      </w:r>
+      <w:proofErr w:type="spellStart"/>
+      <w:r>
+        <w:rPr>
+          <w:b/>
+        </w:rPr>
+        <w:t>pts</w:t>
+      </w:r>
+      <w:proofErr w:type="spellEnd"/>
       <w:r>
         <w:t xml:space="preserve">) What is the total weight and total value of the optimal solution for </w:t>
       </w:r>
+      <w:proofErr w:type="gramStart"/>
       <w:r>
         <w:rPr>
           <w:u w:val="single"/>
         </w:rPr>
-        <w:t>knapsack(test_case=1)</w:t>
+        <w:t>knapsack(</w:t>
+      </w:r>
+      <w:proofErr w:type="spellStart"/>
+      <w:proofErr w:type="gramEnd"/>
+      <w:r>
+        <w:rPr>
+          <w:u w:val="single"/>
+        </w:rPr>
+        <w:t>test_case</w:t>
+      </w:r>
+      <w:proofErr w:type="spellEnd"/>
+      <w:r>
+        <w:rPr>
+          <w:u w:val="single"/>
+        </w:rPr>
+        <w:t>=1)</w:t>
       </w:r>
       <w:r>
         <w:t>?</w:t>
@@ -256,19 +368,43 @@
         <w:rPr>
           <w:b/>
         </w:rPr>
-        <w:t>2 pts</w:t>
-      </w:r>
+        <w:t xml:space="preserve">2 </w:t>
+      </w:r>
+      <w:proofErr w:type="spellStart"/>
+      <w:r>
+        <w:rPr>
+          <w:b/>
+        </w:rPr>
+        <w:t>pts</w:t>
+      </w:r>
+      <w:proofErr w:type="spellEnd"/>
       <w:r>
         <w:t>) How many iterations and solutions were f</w:t>
       </w:r>
       <w:r>
         <w:t xml:space="preserve">ound for </w:t>
       </w:r>
+      <w:proofErr w:type="gramStart"/>
       <w:r>
         <w:rPr>
           <w:u w:val="single"/>
         </w:rPr>
-        <w:t>knapsack(test_case=3)</w:t>
+        <w:t>knapsack(</w:t>
+      </w:r>
+      <w:proofErr w:type="spellStart"/>
+      <w:proofErr w:type="gramEnd"/>
+      <w:r>
+        <w:rPr>
+          <w:u w:val="single"/>
+        </w:rPr>
+        <w:t>test_case</w:t>
+      </w:r>
+      <w:proofErr w:type="spellEnd"/>
+      <w:r>
+        <w:rPr>
+          <w:u w:val="single"/>
+        </w:rPr>
+        <w:t>=3)</w:t>
       </w:r>
       <w:r>
         <w:t>?</w:t>
@@ -293,16 +429,54 @@
         <w:rPr>
           <w:b/>
         </w:rPr>
-        <w:t>3 pts</w:t>
-      </w:r>
+        <w:t xml:space="preserve">3 </w:t>
+      </w:r>
+      <w:proofErr w:type="spellStart"/>
+      <w:r>
+        <w:rPr>
+          <w:b/>
+        </w:rPr>
+        <w:t>pts</w:t>
+      </w:r>
+      <w:proofErr w:type="spellEnd"/>
       <w:r>
         <w:t xml:space="preserve">) How many solutions were found for </w:t>
       </w:r>
+      <w:proofErr w:type="spellStart"/>
       <w:r>
         <w:rPr>
           <w:u w:val="single"/>
         </w:rPr>
-        <w:t>vertex_cover(test_case=3,4,5)</w:t>
+        <w:t>vertex_</w:t>
+      </w:r>
+      <w:proofErr w:type="gramStart"/>
+      <w:r>
+        <w:rPr>
+          <w:u w:val="single"/>
+        </w:rPr>
+        <w:t>cover</w:t>
+      </w:r>
+      <w:proofErr w:type="spellEnd"/>
+      <w:r>
+        <w:rPr>
+          <w:u w:val="single"/>
+        </w:rPr>
+        <w:t>(</w:t>
+      </w:r>
+      <w:proofErr w:type="spellStart"/>
+      <w:proofErr w:type="gramEnd"/>
+      <w:r>
+        <w:rPr>
+          <w:u w:val="single"/>
+        </w:rPr>
+        <w:t>test_case</w:t>
+      </w:r>
+      <w:proofErr w:type="spellEnd"/>
+      <w:r>
+        <w:rPr>
+          <w:u w:val="single"/>
+        </w:rPr>
+        <w:t>=3,4,5)</w:t>
       </w:r>
       <w:r>
         <w:t>?</w:t>
@@ -323,16 +497,54 @@
         <w:rPr>
           <w:b/>
         </w:rPr>
-        <w:t>2 pts</w:t>
-      </w:r>
+        <w:t xml:space="preserve">2 </w:t>
+      </w:r>
+      <w:proofErr w:type="spellStart"/>
+      <w:r>
+        <w:rPr>
+          <w:b/>
+        </w:rPr>
+        <w:t>pts</w:t>
+      </w:r>
+      <w:proofErr w:type="spellEnd"/>
       <w:r>
         <w:t xml:space="preserve">) What are the vertices in the optimal solution for </w:t>
       </w:r>
+      <w:proofErr w:type="spellStart"/>
       <w:r>
         <w:rPr>
           <w:u w:val="single"/>
         </w:rPr>
-        <w:t>vertex_cover(test_case=3)</w:t>
+        <w:t>vertex_</w:t>
+      </w:r>
+      <w:proofErr w:type="gramStart"/>
+      <w:r>
+        <w:rPr>
+          <w:u w:val="single"/>
+        </w:rPr>
+        <w:t>cover</w:t>
+      </w:r>
+      <w:proofErr w:type="spellEnd"/>
+      <w:r>
+        <w:rPr>
+          <w:u w:val="single"/>
+        </w:rPr>
+        <w:t>(</w:t>
+      </w:r>
+      <w:proofErr w:type="spellStart"/>
+      <w:proofErr w:type="gramEnd"/>
+      <w:r>
+        <w:rPr>
+          <w:u w:val="single"/>
+        </w:rPr>
+        <w:t>test_case</w:t>
+      </w:r>
+      <w:proofErr w:type="spellEnd"/>
+      <w:r>
+        <w:rPr>
+          <w:u w:val="single"/>
+        </w:rPr>
+        <w:t>=3)</w:t>
       </w:r>
       <w:r>
         <w:t xml:space="preserve">? </w:t>
@@ -362,8 +574,16 @@
         <w:rPr>
           <w:b/>
         </w:rPr>
-        <w:t>4 pts</w:t>
-      </w:r>
+        <w:t xml:space="preserve">4 </w:t>
+      </w:r>
+      <w:proofErr w:type="spellStart"/>
+      <w:r>
+        <w:rPr>
+          <w:b/>
+        </w:rPr>
+        <w:t>pts</w:t>
+      </w:r>
+      <w:proofErr w:type="spellEnd"/>
       <w:r>
         <w:t>) Fill in the table to compare the no. of iterations a</w:t>
       </w:r>
@@ -743,7 +963,15 @@
         <w:t xml:space="preserve">Note: </w:t>
       </w:r>
       <w:r>
-        <w:t xml:space="preserve">For (magic_square, comb.), just compute the no. of iterations and estimate the running time. </w:t>
+        <w:t>For (</w:t>
+      </w:r>
+      <w:proofErr w:type="spellStart"/>
+      <w:r>
+        <w:t>magic_square</w:t>
+      </w:r>
+      <w:proofErr w:type="spellEnd"/>
+      <w:r>
+        <w:t xml:space="preserve">, comb.), just compute the no. of iterations and estimate the running time. </w:t>
       </w:r>
     </w:p>
     <w:p/>
@@ -761,8 +989,16 @@
         <w:rPr>
           <w:b/>
         </w:rPr>
-        <w:t>2 pts</w:t>
-      </w:r>
+        <w:t xml:space="preserve">2 </w:t>
+      </w:r>
+      <w:proofErr w:type="spellStart"/>
+      <w:r>
+        <w:rPr>
+          <w:b/>
+        </w:rPr>
+        <w:t>pts</w:t>
+      </w:r>
+      <w:proofErr w:type="spellEnd"/>
       <w:r>
         <w:t>) Discuss the results above briefly.</w:t>
       </w:r>
@@ -775,11 +1011,19 @@
           <w:b/>
         </w:rPr>
       </w:pPr>
+      <w:proofErr w:type="gramStart"/>
       <w:r>
         <w:rPr>
           <w:b/>
         </w:rPr>
-        <w:t>PART 1. BACKTRACKING</w:t>
+        <w:t>PART 1.</w:t>
+      </w:r>
+      <w:proofErr w:type="gramEnd"/>
+      <w:r>
+        <w:rPr>
+          <w:b/>
+        </w:rPr>
+        <w:t xml:space="preserve"> BACKTRACKING</w:t>
       </w:r>
       <w:r>
         <w:rPr>
@@ -864,8 +1108,16 @@
         <w:rPr>
           <w:b/>
         </w:rPr>
-        <w:t>5 pts</w:t>
-      </w:r>
+        <w:t xml:space="preserve">5 </w:t>
+      </w:r>
+      <w:proofErr w:type="spellStart"/>
+      <w:r>
+        <w:rPr>
+          <w:b/>
+        </w:rPr>
+        <w:t>pts</w:t>
+      </w:r>
+      <w:proofErr w:type="spellEnd"/>
       <w:r>
         <w:t xml:space="preserve">) Fill in the table to compare the </w:t>
       </w:r>
@@ -876,7 +1128,15 @@
         <w:t>number of iterations</w:t>
       </w:r>
       <w:r>
-        <w:t xml:space="preserve"> when using brute force vs backtracking.</w:t>
+        <w:t xml:space="preserve"> when using brute force </w:t>
+      </w:r>
+      <w:proofErr w:type="spellStart"/>
+      <w:r>
+        <w:t>vs</w:t>
+      </w:r>
+      <w:proofErr w:type="spellEnd"/>
+      <w:r>
+        <w:t xml:space="preserve"> backtracking.</w:t>
       </w:r>
     </w:p>
     <w:tbl>
@@ -957,11 +1217,19 @@
                 <w:b/>
               </w:rPr>
             </w:pPr>
-            <w:r>
-              <w:rPr>
-                <w:b/>
-              </w:rPr>
-              <w:t>solution_limit = 0</w:t>
+            <w:proofErr w:type="spellStart"/>
+            <w:r>
+              <w:rPr>
+                <w:b/>
+              </w:rPr>
+              <w:t>solution_limit</w:t>
+            </w:r>
+            <w:proofErr w:type="spellEnd"/>
+            <w:r>
+              <w:rPr>
+                <w:b/>
+              </w:rPr>
+              <w:t xml:space="preserve"> = 0</w:t>
             </w:r>
           </w:p>
         </w:tc>
@@ -986,11 +1254,19 @@
                 <w:b/>
               </w:rPr>
             </w:pPr>
-            <w:r>
-              <w:rPr>
-                <w:b/>
-              </w:rPr>
-              <w:t>solution_limit = 1</w:t>
+            <w:proofErr w:type="spellStart"/>
+            <w:r>
+              <w:rPr>
+                <w:b/>
+              </w:rPr>
+              <w:t>solution_limit</w:t>
+            </w:r>
+            <w:proofErr w:type="spellEnd"/>
+            <w:r>
+              <w:rPr>
+                <w:b/>
+              </w:rPr>
+              <w:t xml:space="preserve"> = 1</w:t>
             </w:r>
           </w:p>
         </w:tc>
@@ -1251,8 +1527,13 @@
               <w:spacing w:line="240" w:lineRule="auto"/>
               <w:jc w:val="center"/>
             </w:pPr>
-            <w:r>
-              <w:t>magic_square(3)</w:t>
+            <w:proofErr w:type="spellStart"/>
+            <w:r>
+              <w:t>magic_square</w:t>
+            </w:r>
+            <w:proofErr w:type="spellEnd"/>
+            <w:r>
+              <w:t>(3)</w:t>
             </w:r>
           </w:p>
         </w:tc>
@@ -1351,8 +1632,13 @@
               <w:spacing w:line="240" w:lineRule="auto"/>
               <w:jc w:val="center"/>
             </w:pPr>
-            <w:r>
-              <w:t>magic_series(4)</w:t>
+            <w:proofErr w:type="spellStart"/>
+            <w:r>
+              <w:t>magic_series</w:t>
+            </w:r>
+            <w:proofErr w:type="spellEnd"/>
+            <w:r>
+              <w:t>(4)</w:t>
             </w:r>
           </w:p>
         </w:tc>
@@ -1551,8 +1837,13 @@
               <w:spacing w:line="240" w:lineRule="auto"/>
               <w:jc w:val="center"/>
             </w:pPr>
-            <w:r>
-              <w:t>vertex_cover(4)</w:t>
+            <w:proofErr w:type="spellStart"/>
+            <w:r>
+              <w:t>vertex_cover</w:t>
+            </w:r>
+            <w:proofErr w:type="spellEnd"/>
+            <w:r>
+              <w:t>(4)</w:t>
             </w:r>
           </w:p>
         </w:tc>
@@ -1654,10 +1945,26 @@
         <w:rPr>
           <w:b/>
         </w:rPr>
-        <w:t>3 pts</w:t>
-      </w:r>
-      <w:r>
-        <w:t>) Discuss: (1) which situations did brute-force have more iterations than backtracking? (2) which situations did brute-force have fewer iterations than backtracking and why did this happen?</w:t>
+        <w:t xml:space="preserve">3 </w:t>
+      </w:r>
+      <w:proofErr w:type="spellStart"/>
+      <w:r>
+        <w:rPr>
+          <w:b/>
+        </w:rPr>
+        <w:t>pts</w:t>
+      </w:r>
+      <w:proofErr w:type="spellEnd"/>
+      <w:r>
+        <w:t xml:space="preserve">) Discuss: (1) which situations did brute-force have more iterations than backtracking? (2) </w:t>
+      </w:r>
+      <w:proofErr w:type="gramStart"/>
+      <w:r>
+        <w:t>which</w:t>
+      </w:r>
+      <w:proofErr w:type="gramEnd"/>
+      <w:r>
+        <w:t xml:space="preserve"> situations did brute-force have fewer iterations than backtracking and why did this happen?</w:t>
       </w:r>
     </w:p>
     <w:p>
@@ -1679,10 +1986,26 @@
         <w:rPr>
           <w:b/>
         </w:rPr>
-        <w:t>2 pts</w:t>
-      </w:r>
-      <w:r>
-        <w:t>) In solution_limit = 1, did any solver find the optimal solutions for knapsack and vertex cover? Explain why this happened.</w:t>
+        <w:t xml:space="preserve">2 </w:t>
+      </w:r>
+      <w:proofErr w:type="spellStart"/>
+      <w:r>
+        <w:rPr>
+          <w:b/>
+        </w:rPr>
+        <w:t>pts</w:t>
+      </w:r>
+      <w:proofErr w:type="spellEnd"/>
+      <w:r>
+        <w:t xml:space="preserve">) In </w:t>
+      </w:r>
+      <w:proofErr w:type="spellStart"/>
+      <w:r>
+        <w:t>solution_limit</w:t>
+      </w:r>
+      <w:proofErr w:type="spellEnd"/>
+      <w:r>
+        <w:t xml:space="preserve"> = 1, did any solver find the optimal solutions for knapsack and vertex cover? Explain why this happened.</w:t>
       </w:r>
     </w:p>
     <w:p/>
@@ -1700,8 +2023,16 @@
         <w:rPr>
           <w:b/>
         </w:rPr>
-        <w:t>6 pts</w:t>
-      </w:r>
+        <w:t xml:space="preserve">6 </w:t>
+      </w:r>
+      <w:proofErr w:type="spellStart"/>
+      <w:r>
+        <w:rPr>
+          <w:b/>
+        </w:rPr>
+        <w:t>pts</w:t>
+      </w:r>
+      <w:proofErr w:type="spellEnd"/>
       <w:r>
         <w:t>)</w:t>
       </w:r>
@@ -1797,11 +2128,19 @@
               <w:spacing w:line="240" w:lineRule="auto"/>
               <w:jc w:val="center"/>
             </w:pPr>
-            <w:r>
-              <w:rPr>
-                <w:b/>
-              </w:rPr>
-              <w:t>solution_limit = 0</w:t>
+            <w:proofErr w:type="spellStart"/>
+            <w:r>
+              <w:rPr>
+                <w:b/>
+              </w:rPr>
+              <w:t>solution_limit</w:t>
+            </w:r>
+            <w:proofErr w:type="spellEnd"/>
+            <w:r>
+              <w:rPr>
+                <w:b/>
+              </w:rPr>
+              <w:t xml:space="preserve"> = 0</w:t>
             </w:r>
           </w:p>
         </w:tc>
@@ -1823,11 +2162,19 @@
               <w:spacing w:line="240" w:lineRule="auto"/>
               <w:jc w:val="center"/>
             </w:pPr>
-            <w:r>
-              <w:rPr>
-                <w:b/>
-              </w:rPr>
-              <w:t>solution_limit = 1</w:t>
+            <w:proofErr w:type="spellStart"/>
+            <w:r>
+              <w:rPr>
+                <w:b/>
+              </w:rPr>
+              <w:t>solution_limit</w:t>
+            </w:r>
+            <w:proofErr w:type="spellEnd"/>
+            <w:r>
+              <w:rPr>
+                <w:b/>
+              </w:rPr>
+              <w:t xml:space="preserve"> = 1</w:t>
             </w:r>
           </w:p>
         </w:tc>
@@ -2174,9 +2521,11 @@
               <w:spacing w:line="240" w:lineRule="auto"/>
               <w:jc w:val="center"/>
             </w:pPr>
+            <w:proofErr w:type="spellStart"/>
             <w:r>
               <w:t>einstein</w:t>
             </w:r>
+            <w:proofErr w:type="spellEnd"/>
           </w:p>
         </w:tc>
         <w:tc>
@@ -2312,8 +2661,13 @@
               <w:spacing w:line="240" w:lineRule="auto"/>
               <w:jc w:val="center"/>
             </w:pPr>
-            <w:r>
-              <w:t>magic_square(3)</w:t>
+            <w:proofErr w:type="spellStart"/>
+            <w:r>
+              <w:t>magic_square</w:t>
+            </w:r>
+            <w:proofErr w:type="spellEnd"/>
+            <w:r>
+              <w:t>(3)</w:t>
             </w:r>
           </w:p>
         </w:tc>
@@ -2450,8 +2804,13 @@
               <w:spacing w:line="240" w:lineRule="auto"/>
               <w:jc w:val="center"/>
             </w:pPr>
-            <w:r>
-              <w:t>magic_series(4)</w:t>
+            <w:proofErr w:type="spellStart"/>
+            <w:r>
+              <w:t>magic_series</w:t>
+            </w:r>
+            <w:proofErr w:type="spellEnd"/>
+            <w:r>
+              <w:t>(4)</w:t>
             </w:r>
           </w:p>
         </w:tc>
@@ -2726,8 +3085,13 @@
               <w:spacing w:line="240" w:lineRule="auto"/>
               <w:jc w:val="center"/>
             </w:pPr>
-            <w:r>
-              <w:t>vertex_cover(4)</w:t>
+            <w:proofErr w:type="spellStart"/>
+            <w:r>
+              <w:t>vertex_cover</w:t>
+            </w:r>
+            <w:proofErr w:type="spellEnd"/>
+            <w:r>
+              <w:t>(4)</w:t>
             </w:r>
           </w:p>
         </w:tc>
@@ -2862,8 +3226,16 @@
         <w:rPr>
           <w:b/>
         </w:rPr>
-        <w:t>2 pts</w:t>
-      </w:r>
+        <w:t xml:space="preserve">2 </w:t>
+      </w:r>
+      <w:proofErr w:type="spellStart"/>
+      <w:r>
+        <w:rPr>
+          <w:b/>
+        </w:rPr>
+        <w:t>pts</w:t>
+      </w:r>
+      <w:proofErr w:type="spellEnd"/>
       <w:r>
         <w:t>) Discuss the importance of filtering based on the results above.</w:t>
       </w:r>
@@ -2883,10 +3255,26 @@
         <w:rPr>
           <w:b/>
         </w:rPr>
-        <w:t>6 pts</w:t>
-      </w:r>
-      <w:r>
-        <w:t>) Fill in the table to compare the no. of iterations when using backtracking with filtering (BT + F)  and with filtering + ordering (BT + F + O). Quantify the improvement caused by ordering.</w:t>
+        <w:t xml:space="preserve">6 </w:t>
+      </w:r>
+      <w:proofErr w:type="spellStart"/>
+      <w:r>
+        <w:rPr>
+          <w:b/>
+        </w:rPr>
+        <w:t>pts</w:t>
+      </w:r>
+      <w:proofErr w:type="spellEnd"/>
+      <w:r>
+        <w:t>) Fill in the table to compare the no. of iterations when using backtracking with filtering (BT + F</w:t>
+      </w:r>
+      <w:proofErr w:type="gramStart"/>
+      <w:r>
+        <w:t>)  and</w:t>
+      </w:r>
+      <w:proofErr w:type="gramEnd"/>
+      <w:r>
+        <w:t xml:space="preserve"> with filtering + ordering (BT + F + O). Quantify the improvement caused by ordering.</w:t>
       </w:r>
     </w:p>
     <w:p>
@@ -2971,11 +3359,19 @@
               <w:spacing w:line="240" w:lineRule="auto"/>
               <w:jc w:val="center"/>
             </w:pPr>
-            <w:r>
-              <w:rPr>
-                <w:b/>
-              </w:rPr>
-              <w:t>solution_limit = 0</w:t>
+            <w:proofErr w:type="spellStart"/>
+            <w:r>
+              <w:rPr>
+                <w:b/>
+              </w:rPr>
+              <w:t>solution_limit</w:t>
+            </w:r>
+            <w:proofErr w:type="spellEnd"/>
+            <w:r>
+              <w:rPr>
+                <w:b/>
+              </w:rPr>
+              <w:t xml:space="preserve"> = 0</w:t>
             </w:r>
           </w:p>
         </w:tc>
@@ -2997,11 +3393,19 @@
               <w:spacing w:line="240" w:lineRule="auto"/>
               <w:jc w:val="center"/>
             </w:pPr>
-            <w:r>
-              <w:rPr>
-                <w:b/>
-              </w:rPr>
-              <w:t>solution_limit = 1</w:t>
+            <w:proofErr w:type="spellStart"/>
+            <w:r>
+              <w:rPr>
+                <w:b/>
+              </w:rPr>
+              <w:t>solution_limit</w:t>
+            </w:r>
+            <w:proofErr w:type="spellEnd"/>
+            <w:r>
+              <w:rPr>
+                <w:b/>
+              </w:rPr>
+              <w:t xml:space="preserve"> = 1</w:t>
             </w:r>
           </w:p>
         </w:tc>
@@ -3348,9 +3752,11 @@
               <w:spacing w:line="240" w:lineRule="auto"/>
               <w:jc w:val="center"/>
             </w:pPr>
+            <w:proofErr w:type="spellStart"/>
             <w:r>
               <w:t>einstein</w:t>
             </w:r>
+            <w:proofErr w:type="spellEnd"/>
           </w:p>
         </w:tc>
         <w:tc>
@@ -3486,8 +3892,13 @@
               <w:spacing w:line="240" w:lineRule="auto"/>
               <w:jc w:val="center"/>
             </w:pPr>
-            <w:r>
-              <w:t>magic_square(3)</w:t>
+            <w:proofErr w:type="spellStart"/>
+            <w:r>
+              <w:t>magic_square</w:t>
+            </w:r>
+            <w:proofErr w:type="spellEnd"/>
+            <w:r>
+              <w:t>(3)</w:t>
             </w:r>
           </w:p>
         </w:tc>
@@ -3624,8 +4035,13 @@
               <w:spacing w:line="240" w:lineRule="auto"/>
               <w:jc w:val="center"/>
             </w:pPr>
-            <w:r>
-              <w:t>magic_series(4)</w:t>
+            <w:proofErr w:type="spellStart"/>
+            <w:r>
+              <w:t>magic_series</w:t>
+            </w:r>
+            <w:proofErr w:type="spellEnd"/>
+            <w:r>
+              <w:t>(4)</w:t>
             </w:r>
           </w:p>
         </w:tc>
@@ -3900,8 +4316,13 @@
               <w:spacing w:line="240" w:lineRule="auto"/>
               <w:jc w:val="center"/>
             </w:pPr>
-            <w:r>
-              <w:t>vertex_cover(4)</w:t>
+            <w:proofErr w:type="spellStart"/>
+            <w:r>
+              <w:t>vertex_cover</w:t>
+            </w:r>
+            <w:proofErr w:type="spellEnd"/>
+            <w:r>
+              <w:t>(4)</w:t>
             </w:r>
           </w:p>
         </w:tc>
@@ -4036,8 +4457,16 @@
         <w:rPr>
           <w:b/>
         </w:rPr>
-        <w:t>2 pts</w:t>
-      </w:r>
+        <w:t xml:space="preserve">2 </w:t>
+      </w:r>
+      <w:proofErr w:type="spellStart"/>
+      <w:r>
+        <w:rPr>
+          <w:b/>
+        </w:rPr>
+        <w:t>pts</w:t>
+      </w:r>
+      <w:proofErr w:type="spellEnd"/>
       <w:r>
         <w:t>) Discuss the importance of ordering based on the results above.</w:t>
       </w:r>
@@ -4057,10 +4486,26 @@
         <w:rPr>
           <w:b/>
         </w:rPr>
-        <w:t>2 pts</w:t>
-      </w:r>
-      <w:r>
-        <w:t>) In solution_limit = 0, are there any problems which showed no improvement even after ordering was applied? Explain why this happened to these problems.</w:t>
+        <w:t xml:space="preserve">2 </w:t>
+      </w:r>
+      <w:proofErr w:type="spellStart"/>
+      <w:r>
+        <w:rPr>
+          <w:b/>
+        </w:rPr>
+        <w:t>pts</w:t>
+      </w:r>
+      <w:proofErr w:type="spellEnd"/>
+      <w:r>
+        <w:t xml:space="preserve">) In </w:t>
+      </w:r>
+      <w:proofErr w:type="spellStart"/>
+      <w:r>
+        <w:t>solution_limit</w:t>
+      </w:r>
+      <w:proofErr w:type="spellEnd"/>
+      <w:r>
+        <w:t xml:space="preserve"> = 0, are there any problems which showed no improvement even after ordering was applied? Explain why this happened to these problems.</w:t>
       </w:r>
     </w:p>
     <w:p/>
@@ -4078,8 +4523,16 @@
         <w:rPr>
           <w:b/>
         </w:rPr>
-        <w:t>2 pts</w:t>
-      </w:r>
+        <w:t xml:space="preserve">2 </w:t>
+      </w:r>
+      <w:proofErr w:type="spellStart"/>
+      <w:r>
+        <w:rPr>
+          <w:b/>
+        </w:rPr>
+        <w:t>pts</w:t>
+      </w:r>
+      <w:proofErr w:type="spellEnd"/>
       <w:r>
         <w:t xml:space="preserve">) </w:t>
       </w:r>
@@ -4116,12 +4569,20 @@
           <w:b/>
         </w:rPr>
       </w:pPr>
+      <w:proofErr w:type="gramStart"/>
       <w:r>
         <w:rPr>
           <w:b/>
         </w:rPr>
         <w:lastRenderedPageBreak/>
-        <w:t>PART 2. LOCAL SEARCH</w:t>
+        <w:t>PART 2.</w:t>
+      </w:r>
+      <w:proofErr w:type="gramEnd"/>
+      <w:r>
+        <w:rPr>
+          <w:b/>
+        </w:rPr>
+        <w:t xml:space="preserve"> LOCAL SEARCH</w:t>
       </w:r>
       <w:r>
         <w:rPr>
@@ -4206,8 +4667,16 @@
         <w:rPr>
           <w:b/>
         </w:rPr>
-        <w:t>5 pts</w:t>
-      </w:r>
+        <w:t xml:space="preserve">5 </w:t>
+      </w:r>
+      <w:proofErr w:type="spellStart"/>
+      <w:r>
+        <w:rPr>
+          <w:b/>
+        </w:rPr>
+        <w:t>pts</w:t>
+      </w:r>
+      <w:proofErr w:type="spellEnd"/>
       <w:r>
         <w:t>) Fill in the table to compare the total number of iterations of the different neighborhoods for each problem. Color the cell red if the solver didn’t find a feasible solution (score &gt; 0).</w:t>
       </w:r>
@@ -4543,9 +5012,11 @@
               <w:spacing w:line="240" w:lineRule="auto"/>
               <w:jc w:val="center"/>
             </w:pPr>
+            <w:proofErr w:type="spellStart"/>
             <w:r>
               <w:t>einstein</w:t>
             </w:r>
+            <w:proofErr w:type="spellEnd"/>
           </w:p>
         </w:tc>
         <w:tc>
@@ -4673,8 +5144,13 @@
               <w:spacing w:line="240" w:lineRule="auto"/>
               <w:jc w:val="center"/>
             </w:pPr>
-            <w:r>
-              <w:t>magic_square(3)</w:t>
+            <w:proofErr w:type="spellStart"/>
+            <w:r>
+              <w:t>magic_square</w:t>
+            </w:r>
+            <w:proofErr w:type="spellEnd"/>
+            <w:r>
+              <w:t>(3)</w:t>
             </w:r>
           </w:p>
         </w:tc>
@@ -4802,8 +5278,13 @@
               <w:spacing w:line="240" w:lineRule="auto"/>
               <w:jc w:val="center"/>
             </w:pPr>
-            <w:r>
-              <w:t>magic_series(4)</w:t>
+            <w:proofErr w:type="spellStart"/>
+            <w:r>
+              <w:t>magic_series</w:t>
+            </w:r>
+            <w:proofErr w:type="spellEnd"/>
+            <w:r>
+              <w:t>(4)</w:t>
             </w:r>
           </w:p>
         </w:tc>
@@ -4910,8 +5391,6 @@
             <w:r>
               <w:t>600</w:t>
             </w:r>
-            <w:bookmarkStart w:id="0" w:name="_GoBack"/>
-            <w:bookmarkEnd w:id="0"/>
           </w:p>
         </w:tc>
       </w:tr>
@@ -4931,13 +5410,27 @@
         <w:rPr>
           <w:b/>
         </w:rPr>
-        <w:t>2 pts</w:t>
-      </w:r>
+        <w:t xml:space="preserve">2 </w:t>
+      </w:r>
+      <w:proofErr w:type="spellStart"/>
+      <w:r>
+        <w:rPr>
+          <w:b/>
+        </w:rPr>
+        <w:t>pts</w:t>
+      </w:r>
+      <w:proofErr w:type="spellEnd"/>
       <w:r>
         <w:t>) From the results above, which neighborhood is the best for these problems in general?</w:t>
       </w:r>
     </w:p>
-    <w:p/>
+    <w:p>
+      <w:pPr>
+        <w:ind w:left="720"/>
+      </w:pPr>
+      <w:bookmarkStart w:id="0" w:name="_GoBack"/>
+      <w:bookmarkEnd w:id="0"/>
+    </w:p>
     <w:p>
       <w:pPr>
         <w:numPr>
@@ -4952,8 +5445,16 @@
         <w:rPr>
           <w:b/>
         </w:rPr>
-        <w:t>3 pts</w:t>
-      </w:r>
+        <w:t xml:space="preserve">3 </w:t>
+      </w:r>
+      <w:proofErr w:type="spellStart"/>
+      <w:r>
+        <w:rPr>
+          <w:b/>
+        </w:rPr>
+        <w:t>pts</w:t>
+      </w:r>
+      <w:proofErr w:type="spellEnd"/>
       <w:r>
         <w:t xml:space="preserve">) Fill in the table to compare the total number of iterations and best score of the different neighborhoods for each problem. </w:t>
       </w:r>
@@ -5432,8 +5933,13 @@
               <w:spacing w:line="240" w:lineRule="auto"/>
               <w:jc w:val="center"/>
             </w:pPr>
-            <w:r>
-              <w:t>vertex_cover(5)</w:t>
+            <w:proofErr w:type="spellStart"/>
+            <w:r>
+              <w:t>vertex_cover</w:t>
+            </w:r>
+            <w:proofErr w:type="spellEnd"/>
+            <w:r>
+              <w:t>(5)</w:t>
             </w:r>
           </w:p>
         </w:tc>
@@ -5562,8 +6068,16 @@
         <w:rPr>
           <w:b/>
         </w:rPr>
-        <w:t>2 pts</w:t>
-      </w:r>
+        <w:t xml:space="preserve">2 </w:t>
+      </w:r>
+      <w:proofErr w:type="spellStart"/>
+      <w:r>
+        <w:rPr>
+          <w:b/>
+        </w:rPr>
+        <w:t>pts</w:t>
+      </w:r>
+      <w:proofErr w:type="spellEnd"/>
       <w:r>
         <w:t>) From the results above, which neighborhood is the best for knapsack and vertex cover, in general? Compare the best score obtained, and use the number of iterations as tie-breaker.</w:t>
       </w:r>
@@ -5587,8 +6101,16 @@
         <w:rPr>
           <w:b/>
         </w:rPr>
-        <w:t>6 pts</w:t>
-      </w:r>
+        <w:t xml:space="preserve">6 </w:t>
+      </w:r>
+      <w:proofErr w:type="spellStart"/>
+      <w:r>
+        <w:rPr>
+          <w:b/>
+        </w:rPr>
+        <w:t>pts</w:t>
+      </w:r>
+      <w:proofErr w:type="spellEnd"/>
       <w:r>
         <w:t>) Fill in the table to compare the number of iteration</w:t>
       </w:r>
@@ -6075,9 +6597,11 @@
               <w:spacing w:line="240" w:lineRule="auto"/>
               <w:jc w:val="center"/>
             </w:pPr>
+            <w:proofErr w:type="spellStart"/>
             <w:r>
               <w:t>einstein</w:t>
             </w:r>
+            <w:proofErr w:type="spellEnd"/>
           </w:p>
         </w:tc>
         <w:tc>
@@ -6213,8 +6737,13 @@
               <w:spacing w:line="240" w:lineRule="auto"/>
               <w:jc w:val="center"/>
             </w:pPr>
-            <w:r>
-              <w:t>magic_square(3)</w:t>
+            <w:proofErr w:type="spellStart"/>
+            <w:r>
+              <w:t>magic_square</w:t>
+            </w:r>
+            <w:proofErr w:type="spellEnd"/>
+            <w:r>
+              <w:t>(3)</w:t>
             </w:r>
           </w:p>
         </w:tc>
@@ -6351,8 +6880,13 @@
               <w:spacing w:line="240" w:lineRule="auto"/>
               <w:jc w:val="center"/>
             </w:pPr>
-            <w:r>
-              <w:t>magic_series(4)</w:t>
+            <w:proofErr w:type="spellStart"/>
+            <w:r>
+              <w:t>magic_series</w:t>
+            </w:r>
+            <w:proofErr w:type="spellEnd"/>
+            <w:r>
+              <w:t>(4)</w:t>
             </w:r>
           </w:p>
         </w:tc>
@@ -6627,8 +7161,13 @@
               <w:spacing w:line="240" w:lineRule="auto"/>
               <w:jc w:val="center"/>
             </w:pPr>
-            <w:r>
-              <w:t>vertex_cover(5)</w:t>
+            <w:proofErr w:type="spellStart"/>
+            <w:r>
+              <w:t>vertex_cover</w:t>
+            </w:r>
+            <w:proofErr w:type="spellEnd"/>
+            <w:r>
+              <w:t>(5)</w:t>
             </w:r>
           </w:p>
         </w:tc>
@@ -6763,8 +7302,16 @@
         <w:rPr>
           <w:b/>
         </w:rPr>
-        <w:t>2 pts</w:t>
-      </w:r>
+        <w:t xml:space="preserve">2 </w:t>
+      </w:r>
+      <w:proofErr w:type="spellStart"/>
+      <w:r>
+        <w:rPr>
+          <w:b/>
+        </w:rPr>
+        <w:t>pts</w:t>
+      </w:r>
+      <w:proofErr w:type="spellEnd"/>
       <w:r>
         <w:t xml:space="preserve">) For the constraint satisfaction problems, which hill climbing variant worked best? Explain. </w:t>
       </w:r>
@@ -6784,8 +7331,16 @@
         <w:rPr>
           <w:b/>
         </w:rPr>
-        <w:t>2 pts</w:t>
-      </w:r>
+        <w:t xml:space="preserve">2 </w:t>
+      </w:r>
+      <w:proofErr w:type="spellStart"/>
+      <w:r>
+        <w:rPr>
+          <w:b/>
+        </w:rPr>
+        <w:t>pts</w:t>
+      </w:r>
+      <w:proofErr w:type="spellEnd"/>
       <w:r>
         <w:t xml:space="preserve">) For the optimization problems, which hill climbing variant worked best? Explain. </w:t>
       </w:r>
@@ -6805,8 +7360,16 @@
         <w:rPr>
           <w:b/>
         </w:rPr>
-        <w:t>1 pt</w:t>
-      </w:r>
+        <w:t xml:space="preserve">1 </w:t>
+      </w:r>
+      <w:proofErr w:type="spellStart"/>
+      <w:r>
+        <w:rPr>
+          <w:b/>
+        </w:rPr>
+        <w:t>pt</w:t>
+      </w:r>
+      <w:proofErr w:type="spellEnd"/>
       <w:r>
         <w:t xml:space="preserve">) From the results above, which was the worst hill climbing variant in general? Explain. </w:t>
       </w:r>
@@ -6826,10 +7389,34 @@
         <w:rPr>
           <w:b/>
         </w:rPr>
-        <w:t>4 pts</w:t>
-      </w:r>
-      <w:r>
-        <w:t>) Fill in the table to compare the number of iterations and best score of different tabu tenures. Which was the best tabu tenure for the knapsack problems? For</w:t>
+        <w:t xml:space="preserve">4 </w:t>
+      </w:r>
+      <w:proofErr w:type="spellStart"/>
+      <w:r>
+        <w:rPr>
+          <w:b/>
+        </w:rPr>
+        <w:t>pts</w:t>
+      </w:r>
+      <w:proofErr w:type="spellEnd"/>
+      <w:r>
+        <w:t xml:space="preserve">) Fill in the table to compare the number of iterations and best score of different </w:t>
+      </w:r>
+      <w:proofErr w:type="spellStart"/>
+      <w:r>
+        <w:t>tabu</w:t>
+      </w:r>
+      <w:proofErr w:type="spellEnd"/>
+      <w:r>
+        <w:t xml:space="preserve"> tenures. Which was the best </w:t>
+      </w:r>
+      <w:proofErr w:type="spellStart"/>
+      <w:r>
+        <w:t>tabu</w:t>
+      </w:r>
+      <w:proofErr w:type="spellEnd"/>
+      <w:r>
+        <w:t xml:space="preserve"> tenure for the knapsack problems? For</w:t>
       </w:r>
       <w:r>
         <w:t xml:space="preserve"> vertex cover?</w:t>
@@ -7603,8 +8190,13 @@
               <w:spacing w:line="240" w:lineRule="auto"/>
               <w:jc w:val="center"/>
             </w:pPr>
-            <w:r>
-              <w:t>vertex_cover(3)</w:t>
+            <w:proofErr w:type="spellStart"/>
+            <w:r>
+              <w:t>vertex_cover</w:t>
+            </w:r>
+            <w:proofErr w:type="spellEnd"/>
+            <w:r>
+              <w:t>(3)</w:t>
             </w:r>
           </w:p>
         </w:tc>
@@ -7771,8 +8363,13 @@
               <w:spacing w:line="240" w:lineRule="auto"/>
               <w:jc w:val="center"/>
             </w:pPr>
-            <w:r>
-              <w:t>vertex_cover(5)</w:t>
+            <w:proofErr w:type="spellStart"/>
+            <w:r>
+              <w:t>vertex_cover</w:t>
+            </w:r>
+            <w:proofErr w:type="spellEnd"/>
+            <w:r>
+              <w:t>(5)</w:t>
             </w:r>
           </w:p>
         </w:tc>
@@ -7937,10 +8534,26 @@
         <w:rPr>
           <w:b/>
         </w:rPr>
-        <w:t>3 pts</w:t>
-      </w:r>
-      <w:r>
-        <w:t>) Based on the results, discuss the importance of tabu search and choosing the right tenure.</w:t>
+        <w:t xml:space="preserve">3 </w:t>
+      </w:r>
+      <w:proofErr w:type="spellStart"/>
+      <w:r>
+        <w:rPr>
+          <w:b/>
+        </w:rPr>
+        <w:t>pts</w:t>
+      </w:r>
+      <w:proofErr w:type="spellEnd"/>
+      <w:r>
+        <w:t xml:space="preserve">) Based on the results, discuss the importance of </w:t>
+      </w:r>
+      <w:proofErr w:type="spellStart"/>
+      <w:r>
+        <w:t>tabu</w:t>
+      </w:r>
+      <w:proofErr w:type="spellEnd"/>
+      <w:r>
+        <w:t xml:space="preserve"> search and choosing the right tenure.</w:t>
       </w:r>
     </w:p>
     <w:p/>
@@ -7951,11 +8564,19 @@
           <w:b/>
         </w:rPr>
       </w:pPr>
+      <w:proofErr w:type="gramStart"/>
       <w:r>
         <w:rPr>
           <w:b/>
         </w:rPr>
-        <w:t>PART 3. ADVANCED LOCAL SEARCH</w:t>
+        <w:t>PART 3.</w:t>
+      </w:r>
+      <w:proofErr w:type="gramEnd"/>
+      <w:r>
+        <w:rPr>
+          <w:b/>
+        </w:rPr>
+        <w:t xml:space="preserve"> ADVANCED LOCAL SEARCH</w:t>
       </w:r>
       <w:r>
         <w:rPr>
@@ -8028,8 +8649,16 @@
         <w:rPr>
           <w:b/>
         </w:rPr>
-        <w:t>4 pts</w:t>
-      </w:r>
+        <w:t xml:space="preserve">4 </w:t>
+      </w:r>
+      <w:proofErr w:type="spellStart"/>
+      <w:r>
+        <w:rPr>
+          <w:b/>
+        </w:rPr>
+        <w:t>pts</w:t>
+      </w:r>
+      <w:proofErr w:type="spellEnd"/>
       <w:r>
         <w:t xml:space="preserve">) Fill in the table to compare the iterations and best score of different neighbor generators. </w:t>
       </w:r>
@@ -8462,8 +9091,13 @@
               <w:spacing w:line="240" w:lineRule="auto"/>
               <w:jc w:val="center"/>
             </w:pPr>
-            <w:r>
-              <w:t>maxone(16)</w:t>
+            <w:proofErr w:type="spellStart"/>
+            <w:r>
+              <w:t>maxone</w:t>
+            </w:r>
+            <w:proofErr w:type="spellEnd"/>
+            <w:r>
+              <w:t>(16)</w:t>
             </w:r>
           </w:p>
         </w:tc>
@@ -8798,8 +9432,13 @@
               <w:spacing w:line="240" w:lineRule="auto"/>
               <w:jc w:val="center"/>
             </w:pPr>
-            <w:r>
-              <w:t>vertex_cover(5)</w:t>
+            <w:proofErr w:type="spellStart"/>
+            <w:r>
+              <w:t>vertex_cover</w:t>
+            </w:r>
+            <w:proofErr w:type="spellEnd"/>
+            <w:r>
+              <w:t>(5)</w:t>
             </w:r>
           </w:p>
         </w:tc>
@@ -8964,8 +9603,16 @@
         <w:rPr>
           <w:b/>
         </w:rPr>
-        <w:t>2 pts</w:t>
-      </w:r>
+        <w:t xml:space="preserve">2 </w:t>
+      </w:r>
+      <w:proofErr w:type="spellStart"/>
+      <w:r>
+        <w:rPr>
+          <w:b/>
+        </w:rPr>
+        <w:t>pts</w:t>
+      </w:r>
+      <w:proofErr w:type="spellEnd"/>
       <w:r>
         <w:t>) For each problem above, which neighbor generators performed best? Discuss the results.</w:t>
       </w:r>
@@ -8985,8 +9632,16 @@
         <w:rPr>
           <w:b/>
         </w:rPr>
-        <w:t>2 pts</w:t>
-      </w:r>
+        <w:t xml:space="preserve">2 </w:t>
+      </w:r>
+      <w:proofErr w:type="spellStart"/>
+      <w:r>
+        <w:rPr>
+          <w:b/>
+        </w:rPr>
+        <w:t>pts</w:t>
+      </w:r>
+      <w:proofErr w:type="spellEnd"/>
       <w:r>
         <w:t>) Did the custom neighbor generators perform well in general? Explain why or why not.</w:t>
       </w:r>
@@ -9006,21 +9661,66 @@
         <w:rPr>
           <w:b/>
         </w:rPr>
-        <w:t>6 pts</w:t>
-      </w:r>
-      <w:r>
-        <w:t>) Fill in the table to compare the number of terations and best sco</w:t>
-      </w:r>
-      <w:r>
-        <w:t xml:space="preserve">re of the different configs tested: stochastic local search (SLS) vs simulated annealing (SA), different alpha values for SA, </w:t>
+        <w:t xml:space="preserve">6 </w:t>
+      </w:r>
+      <w:proofErr w:type="spellStart"/>
+      <w:r>
+        <w:rPr>
+          <w:b/>
+        </w:rPr>
+        <w:t>pts</w:t>
+      </w:r>
+      <w:proofErr w:type="spellEnd"/>
+      <w:r>
+        <w:t xml:space="preserve">) Fill in the table to compare the number of </w:t>
+      </w:r>
+      <w:proofErr w:type="spellStart"/>
+      <w:r>
+        <w:t>terations</w:t>
+      </w:r>
+      <w:proofErr w:type="spellEnd"/>
+      <w:r>
+        <w:t xml:space="preserve"> and best sco</w:t>
+      </w:r>
+      <w:r>
+        <w:t xml:space="preserve">re of the different </w:t>
+      </w:r>
+      <w:proofErr w:type="spellStart"/>
+      <w:r>
+        <w:t>configs</w:t>
+      </w:r>
+      <w:proofErr w:type="spellEnd"/>
+      <w:r>
+        <w:t xml:space="preserve"> tested: stochastic local search (SLS) </w:t>
+      </w:r>
+      <w:proofErr w:type="spellStart"/>
+      <w:r>
+        <w:t>vs</w:t>
+      </w:r>
+      <w:proofErr w:type="spellEnd"/>
+      <w:r>
+        <w:t xml:space="preserve"> simulated annealing (SA), different alpha values for SA, </w:t>
       </w:r>
     </w:p>
     <w:p>
       <w:pPr>
         <w:ind w:firstLine="720"/>
       </w:pPr>
-      <w:r>
-        <w:t>neighbor generators, and hill walk vs hill climb.</w:t>
+      <w:proofErr w:type="gramStart"/>
+      <w:r>
+        <w:t>neighbor</w:t>
+      </w:r>
+      <w:proofErr w:type="gramEnd"/>
+      <w:r>
+        <w:t xml:space="preserve"> generators, and hill walk </w:t>
+      </w:r>
+      <w:proofErr w:type="spellStart"/>
+      <w:r>
+        <w:t>vs</w:t>
+      </w:r>
+      <w:proofErr w:type="spellEnd"/>
+      <w:r>
+        <w:t xml:space="preserve"> hill climb.</w:t>
       </w:r>
     </w:p>
     <w:p/>
@@ -13181,8 +13881,16 @@
         <w:rPr>
           <w:b/>
         </w:rPr>
-        <w:t>2 pts</w:t>
-      </w:r>
+        <w:t xml:space="preserve">2 </w:t>
+      </w:r>
+      <w:proofErr w:type="spellStart"/>
+      <w:r>
+        <w:rPr>
+          <w:b/>
+        </w:rPr>
+        <w:t>pts</w:t>
+      </w:r>
+      <w:proofErr w:type="spellEnd"/>
       <w:r>
         <w:t>) Which alpha values worked best for knapsack and vertex cover, in general? Discuss.</w:t>
       </w:r>
@@ -13202,8 +13910,16 @@
         <w:rPr>
           <w:b/>
         </w:rPr>
-        <w:t>4 pts</w:t>
-      </w:r>
+        <w:t xml:space="preserve">4 </w:t>
+      </w:r>
+      <w:proofErr w:type="spellStart"/>
+      <w:r>
+        <w:rPr>
+          <w:b/>
+        </w:rPr>
+        <w:t>pts</w:t>
+      </w:r>
+      <w:proofErr w:type="spellEnd"/>
       <w:r>
         <w:t>) Which configuration produced the best score for stochastic local search and for simulated annealing for knapsack and vertex cover?</w:t>
       </w:r>
@@ -13868,11 +14584,19 @@
           <w:b/>
         </w:rPr>
       </w:pPr>
+      <w:proofErr w:type="gramStart"/>
       <w:r>
         <w:rPr>
           <w:b/>
         </w:rPr>
-        <w:t>PART 4. GENETIC ALGORITHMS</w:t>
+        <w:t>PART 4.</w:t>
+      </w:r>
+      <w:proofErr w:type="gramEnd"/>
+      <w:r>
+        <w:rPr>
+          <w:b/>
+        </w:rPr>
+        <w:t xml:space="preserve"> GENETIC ALGORITHMS</w:t>
       </w:r>
       <w:r>
         <w:rPr>
@@ -13944,8 +14668,16 @@
         <w:rPr>
           <w:b/>
         </w:rPr>
-        <w:t>10 pts</w:t>
-      </w:r>
+        <w:t xml:space="preserve">10 </w:t>
+      </w:r>
+      <w:proofErr w:type="spellStart"/>
+      <w:r>
+        <w:rPr>
+          <w:b/>
+        </w:rPr>
+        <w:t>pts</w:t>
+      </w:r>
+      <w:proofErr w:type="spellEnd"/>
       <w:r>
         <w:t>)Which configuration produced the best solution for knapsack and vertex cover?</w:t>
       </w:r>
@@ -14594,8 +15326,16 @@
         <w:rPr>
           <w:b/>
         </w:rPr>
-        <w:t>5 pts</w:t>
-      </w:r>
+        <w:t xml:space="preserve">5 </w:t>
+      </w:r>
+      <w:proofErr w:type="spellStart"/>
+      <w:r>
+        <w:rPr>
+          <w:b/>
+        </w:rPr>
+        <w:t>pts</w:t>
+      </w:r>
+      <w:proofErr w:type="spellEnd"/>
       <w:r>
         <w:t>)</w:t>
       </w:r>
@@ -14606,7 +15346,15 @@
         <w:t xml:space="preserve"> </w:t>
       </w:r>
       <w:r>
-        <w:t xml:space="preserve">Discuss why the best configurations (population model, selection, crossover, mutation, etc) for knapsack and vertex cover performed well. </w:t>
+        <w:t xml:space="preserve">Discuss why the best configurations (population model, selection, crossover, mutation, </w:t>
+      </w:r>
+      <w:proofErr w:type="spellStart"/>
+      <w:r>
+        <w:t>etc</w:t>
+      </w:r>
+      <w:proofErr w:type="spellEnd"/>
+      <w:r>
+        <w:t xml:space="preserve">) for knapsack and vertex cover performed well. </w:t>
       </w:r>
     </w:p>
     <w:p/>

</xml_diff>